<commit_message>
Added the ability to increase or decrease the brightness of the LED using the volume control buttons
</commit_message>
<xml_diff>
--- a/resources/Hacktoberfest2018.docx
+++ b/resources/Hacktoberfest2018.docx
@@ -23,6 +23,12 @@
     </w:p>
     <w:sdt>
       <w:sdtPr>
+        <w:rPr>
+          <w:rFonts w:asciiTheme="minorHAnsi" w:eastAsiaTheme="minorHAnsi" w:hAnsiTheme="minorHAnsi" w:cstheme="minorBidi"/>
+          <w:color w:val="auto"/>
+          <w:sz w:val="22"/>
+          <w:szCs w:val="22"/>
+        </w:rPr>
         <w:id w:val="641702750"/>
         <w:docPartObj>
           <w:docPartGallery w:val="Table of Contents"/>
@@ -31,13 +37,9 @@
       </w:sdtPr>
       <w:sdtEndPr>
         <w:rPr>
-          <w:rFonts w:asciiTheme="minorHAnsi" w:eastAsiaTheme="minorHAnsi" w:hAnsiTheme="minorHAnsi" w:cstheme="minorBidi"/>
           <w:b/>
           <w:bCs/>
           <w:noProof/>
-          <w:color w:val="auto"/>
-          <w:sz w:val="22"/>
-          <w:szCs w:val="22"/>
         </w:rPr>
       </w:sdtEndPr>
       <w:sdtContent>
@@ -69,7 +71,7 @@
           <w:r>
             <w:fldChar w:fldCharType="separate"/>
           </w:r>
-          <w:hyperlink w:anchor="_Toc527316595" w:history="1">
+          <w:hyperlink w:anchor="_Toc527317633" w:history="1">
             <w:r>
               <w:rPr>
                 <w:rStyle w:val="Hyperlink"/>
@@ -96,7 +98,7 @@
                 <w:noProof/>
                 <w:webHidden/>
               </w:rPr>
-              <w:instrText xml:space="preserve"> PAGEREF _Toc527316595 \h </w:instrText>
+              <w:instrText xml:space="preserve"> PAGEREF _Toc527317633 \h </w:instrText>
             </w:r>
             <w:r>
               <w:rPr>
@@ -138,7 +140,7 @@
               <w:noProof/>
             </w:rPr>
           </w:pPr>
-          <w:hyperlink w:anchor="_Toc527316596" w:history="1">
+          <w:hyperlink w:anchor="_Toc527317634" w:history="1">
             <w:r>
               <w:rPr>
                 <w:rStyle w:val="Hyperlink"/>
@@ -165,7 +167,7 @@
                 <w:noProof/>
                 <w:webHidden/>
               </w:rPr>
-              <w:instrText xml:space="preserve"> PAGEREF _Toc527316596 \h </w:instrText>
+              <w:instrText xml:space="preserve"> PAGEREF _Toc527317634 \h </w:instrText>
             </w:r>
             <w:r>
               <w:rPr>
@@ -207,7 +209,7 @@
               <w:noProof/>
             </w:rPr>
           </w:pPr>
-          <w:hyperlink w:anchor="_Toc527316597" w:history="1">
+          <w:hyperlink w:anchor="_Toc527317635" w:history="1">
             <w:r>
               <w:rPr>
                 <w:rStyle w:val="Hyperlink"/>
@@ -215,8 +217,6 @@
               </w:rPr>
               <w:t>Register for Hacktoberfest</w:t>
             </w:r>
-            <w:bookmarkStart w:id="0" w:name="_GoBack"/>
-            <w:bookmarkEnd w:id="0"/>
             <w:r>
               <w:rPr>
                 <w:noProof/>
@@ -236,7 +236,7 @@
                 <w:noProof/>
                 <w:webHidden/>
               </w:rPr>
-              <w:instrText xml:space="preserve"> PAGEREF _Toc527316597 \h </w:instrText>
+              <w:instrText xml:space="preserve"> PAGEREF _Toc527317635 \h </w:instrText>
             </w:r>
             <w:r>
               <w:rPr>
@@ -278,27 +278,13 @@
               <w:noProof/>
             </w:rPr>
           </w:pPr>
-          <w:hyperlink w:anchor="_Toc527316598" w:history="1">
+          <w:hyperlink w:anchor="_Toc527317636" w:history="1">
             <w:r>
               <w:rPr>
                 <w:rStyle w:val="Hyperlink"/>
                 <w:noProof/>
               </w:rPr>
-              <w:t>Lesson 1 – Hel</w:t>
-            </w:r>
-            <w:r>
-              <w:rPr>
-                <w:rStyle w:val="Hyperlink"/>
-                <w:noProof/>
-              </w:rPr>
-              <w:t>l</w:t>
-            </w:r>
-            <w:r>
-              <w:rPr>
-                <w:rStyle w:val="Hyperlink"/>
-                <w:noProof/>
-              </w:rPr>
-              <w:t>o World / Blink</w:t>
+              <w:t>Lesson 1 – Hello World / Blink</w:t>
             </w:r>
             <w:r>
               <w:rPr>
@@ -319,7 +305,7 @@
                 <w:noProof/>
                 <w:webHidden/>
               </w:rPr>
-              <w:instrText xml:space="preserve"> PAGEREF _Toc527316598 \h </w:instrText>
+              <w:instrText xml:space="preserve"> PAGEREF _Toc527317636 \h </w:instrText>
             </w:r>
             <w:r>
               <w:rPr>
@@ -361,7 +347,7 @@
               <w:noProof/>
             </w:rPr>
           </w:pPr>
-          <w:hyperlink w:anchor="_Toc527316599" w:history="1">
+          <w:hyperlink w:anchor="_Toc527317637" w:history="1">
             <w:r>
               <w:rPr>
                 <w:rStyle w:val="Hyperlink"/>
@@ -388,7 +374,7 @@
                 <w:noProof/>
                 <w:webHidden/>
               </w:rPr>
-              <w:instrText xml:space="preserve"> PAGEREF _Toc527316599 \h </w:instrText>
+              <w:instrText xml:space="preserve"> PAGEREF _Toc527317637 \h </w:instrText>
             </w:r>
             <w:r>
               <w:rPr>
@@ -430,7 +416,7 @@
               <w:noProof/>
             </w:rPr>
           </w:pPr>
-          <w:hyperlink w:anchor="_Toc527316600" w:history="1">
+          <w:hyperlink w:anchor="_Toc527317638" w:history="1">
             <w:r>
               <w:rPr>
                 <w:rStyle w:val="Hyperlink"/>
@@ -457,7 +443,7 @@
                 <w:noProof/>
                 <w:webHidden/>
               </w:rPr>
-              <w:instrText xml:space="preserve"> PAGEREF _Toc527316600 \h </w:instrText>
+              <w:instrText xml:space="preserve"> PAGEREF _Toc527317638 \h </w:instrText>
             </w:r>
             <w:r>
               <w:rPr>
@@ -499,7 +485,7 @@
               <w:noProof/>
             </w:rPr>
           </w:pPr>
-          <w:hyperlink w:anchor="_Toc527316601" w:history="1">
+          <w:hyperlink w:anchor="_Toc527317639" w:history="1">
             <w:r>
               <w:rPr>
                 <w:rStyle w:val="Hyperlink"/>
@@ -526,7 +512,7 @@
                 <w:noProof/>
                 <w:webHidden/>
               </w:rPr>
-              <w:instrText xml:space="preserve"> PAGEREF _Toc527316601 \h </w:instrText>
+              <w:instrText xml:space="preserve"> PAGEREF _Toc527317639 \h </w:instrText>
             </w:r>
             <w:r>
               <w:rPr>
@@ -568,7 +554,7 @@
               <w:noProof/>
             </w:rPr>
           </w:pPr>
-          <w:hyperlink w:anchor="_Toc527316602" w:history="1">
+          <w:hyperlink w:anchor="_Toc527317640" w:history="1">
             <w:r>
               <w:rPr>
                 <w:rStyle w:val="Hyperlink"/>
@@ -595,7 +581,7 @@
                 <w:noProof/>
                 <w:webHidden/>
               </w:rPr>
-              <w:instrText xml:space="preserve"> PAGEREF _Toc527316602 \h </w:instrText>
+              <w:instrText xml:space="preserve"> PAGEREF _Toc527317640 \h </w:instrText>
             </w:r>
             <w:r>
               <w:rPr>
@@ -637,7 +623,7 @@
               <w:noProof/>
             </w:rPr>
           </w:pPr>
-          <w:hyperlink w:anchor="_Toc527316603" w:history="1">
+          <w:hyperlink w:anchor="_Toc527317641" w:history="1">
             <w:r>
               <w:rPr>
                 <w:rStyle w:val="Hyperlink"/>
@@ -664,7 +650,7 @@
                 <w:noProof/>
                 <w:webHidden/>
               </w:rPr>
-              <w:instrText xml:space="preserve"> PAGEREF _Toc527316603 \h </w:instrText>
+              <w:instrText xml:space="preserve"> PAGEREF _Toc527317641 \h </w:instrText>
             </w:r>
             <w:r>
               <w:rPr>
@@ -696,6 +682,75 @@
           </w:hyperlink>
         </w:p>
         <w:p>
+          <w:pPr>
+            <w:pStyle w:val="TOC1"/>
+            <w:tabs>
+              <w:tab w:val="right" w:leader="dot" w:pos="9350"/>
+            </w:tabs>
+            <w:rPr>
+              <w:rFonts w:cstheme="minorBidi"/>
+              <w:noProof/>
+            </w:rPr>
+          </w:pPr>
+          <w:hyperlink w:anchor="_Toc527317642" w:history="1">
+            <w:r>
+              <w:rPr>
+                <w:rStyle w:val="Hyperlink"/>
+                <w:noProof/>
+              </w:rPr>
+              <w:t>Lesson 4 – IR Remote Up / Down</w:t>
+            </w:r>
+            <w:r>
+              <w:rPr>
+                <w:noProof/>
+                <w:webHidden/>
+              </w:rPr>
+              <w:tab/>
+            </w:r>
+            <w:r>
+              <w:rPr>
+                <w:noProof/>
+                <w:webHidden/>
+              </w:rPr>
+              <w:fldChar w:fldCharType="begin"/>
+            </w:r>
+            <w:r>
+              <w:rPr>
+                <w:noProof/>
+                <w:webHidden/>
+              </w:rPr>
+              <w:instrText xml:space="preserve"> PAGEREF _Toc527317642 \h </w:instrText>
+            </w:r>
+            <w:r>
+              <w:rPr>
+                <w:noProof/>
+                <w:webHidden/>
+              </w:rPr>
+            </w:r>
+            <w:r>
+              <w:rPr>
+                <w:noProof/>
+                <w:webHidden/>
+              </w:rPr>
+              <w:fldChar w:fldCharType="separate"/>
+            </w:r>
+            <w:r>
+              <w:rPr>
+                <w:noProof/>
+                <w:webHidden/>
+              </w:rPr>
+              <w:t>12</w:t>
+            </w:r>
+            <w:r>
+              <w:rPr>
+                <w:noProof/>
+                <w:webHidden/>
+              </w:rPr>
+              <w:fldChar w:fldCharType="end"/>
+            </w:r>
+          </w:hyperlink>
+        </w:p>
+        <w:p>
           <w:r>
             <w:rPr>
               <w:b/>
@@ -716,7 +771,7 @@
       <w:pPr>
         <w:pStyle w:val="Heading1"/>
       </w:pPr>
-      <w:bookmarkStart w:id="1" w:name="_Toc527316595"/>
+      <w:bookmarkStart w:id="0" w:name="_Toc527317633"/>
       <w:r>
         <w:lastRenderedPageBreak/>
         <w:t xml:space="preserve">Sign Up </w:t>
@@ -733,39 +788,39 @@
       <w:r>
         <w:t>Hacktoberfest</w:t>
       </w:r>
+      <w:bookmarkEnd w:id="0"/>
+      <w:proofErr w:type="spellEnd"/>
+    </w:p>
+    <w:p>
+      <w:r>
+        <w:t xml:space="preserve">We need to sign up for </w:t>
+      </w:r>
+      <w:proofErr w:type="spellStart"/>
+      <w:r>
+        <w:t>hactoberfest</w:t>
+      </w:r>
+      <w:proofErr w:type="spellEnd"/>
+      <w:r>
+        <w:t xml:space="preserve"> to participate.  Before we can do </w:t>
+      </w:r>
+      <w:proofErr w:type="gramStart"/>
+      <w:r>
+        <w:t>that</w:t>
+      </w:r>
+      <w:proofErr w:type="gramEnd"/>
+      <w:r>
+        <w:t xml:space="preserve"> we need to create an account at GitHub.</w:t>
+      </w:r>
+    </w:p>
+    <w:p>
+      <w:pPr>
+        <w:pStyle w:val="Heading2"/>
+      </w:pPr>
+      <w:bookmarkStart w:id="1" w:name="_Toc527317634"/>
+      <w:r>
+        <w:t>GitHub</w:t>
+      </w:r>
       <w:bookmarkEnd w:id="1"/>
-      <w:proofErr w:type="spellEnd"/>
-    </w:p>
-    <w:p>
-      <w:r>
-        <w:t xml:space="preserve">We need to sign up for </w:t>
-      </w:r>
-      <w:proofErr w:type="spellStart"/>
-      <w:r>
-        <w:t>hactoberfest</w:t>
-      </w:r>
-      <w:proofErr w:type="spellEnd"/>
-      <w:r>
-        <w:t xml:space="preserve"> to participate.  Before we can do </w:t>
-      </w:r>
-      <w:proofErr w:type="gramStart"/>
-      <w:r>
-        <w:t>that</w:t>
-      </w:r>
-      <w:proofErr w:type="gramEnd"/>
-      <w:r>
-        <w:t xml:space="preserve"> we need to create an account at GitHub.</w:t>
-      </w:r>
-    </w:p>
-    <w:p>
-      <w:pPr>
-        <w:pStyle w:val="Heading2"/>
-      </w:pPr>
-      <w:bookmarkStart w:id="2" w:name="_Toc527316596"/>
-      <w:r>
-        <w:t>GitHub</w:t>
-      </w:r>
-      <w:bookmarkEnd w:id="2"/>
     </w:p>
     <w:p>
       <w:r>
@@ -792,7 +847,7 @@
       <w:pPr>
         <w:pStyle w:val="Heading2"/>
       </w:pPr>
-      <w:bookmarkStart w:id="3" w:name="_Toc527316597"/>
+      <w:bookmarkStart w:id="2" w:name="_Toc527317635"/>
       <w:r>
         <w:t xml:space="preserve">Register for </w:t>
       </w:r>
@@ -800,7 +855,7 @@
       <w:r>
         <w:t>Hacktoberfest</w:t>
       </w:r>
-      <w:bookmarkEnd w:id="3"/>
+      <w:bookmarkEnd w:id="2"/>
       <w:proofErr w:type="spellEnd"/>
     </w:p>
     <w:p>
@@ -849,12 +904,12 @@
       <w:pPr>
         <w:pStyle w:val="Heading1"/>
       </w:pPr>
-      <w:bookmarkStart w:id="4" w:name="_Toc527316598"/>
+      <w:bookmarkStart w:id="3" w:name="_Toc527317636"/>
       <w:r>
         <w:lastRenderedPageBreak/>
         <w:t>Lesson 1 – Hello World / Blink</w:t>
       </w:r>
-      <w:bookmarkEnd w:id="4"/>
+      <w:bookmarkEnd w:id="3"/>
     </w:p>
     <w:p>
       <w:r>
@@ -1811,12 +1866,12 @@
       <w:pPr>
         <w:pStyle w:val="Heading1"/>
       </w:pPr>
-      <w:bookmarkStart w:id="5" w:name="_Toc527316599"/>
+      <w:bookmarkStart w:id="4" w:name="_Toc527317637"/>
       <w:r>
         <w:lastRenderedPageBreak/>
         <w:t>Lesson 2 – Fade</w:t>
       </w:r>
-      <w:bookmarkEnd w:id="5"/>
+      <w:bookmarkEnd w:id="4"/>
     </w:p>
     <w:p>
       <w:r>
@@ -3805,11 +3860,11 @@
       <w:pPr>
         <w:pStyle w:val="Heading1"/>
       </w:pPr>
-      <w:bookmarkStart w:id="6" w:name="_Toc527316600"/>
+      <w:bookmarkStart w:id="5" w:name="_Toc527317638"/>
       <w:r>
         <w:t>Lesson 3 – IR Remote On / Off</w:t>
       </w:r>
-      <w:bookmarkEnd w:id="6"/>
+      <w:bookmarkEnd w:id="5"/>
     </w:p>
     <w:p>
       <w:r>
@@ -3843,11 +3898,11 @@
       <w:pPr>
         <w:pStyle w:val="Heading2"/>
       </w:pPr>
-      <w:bookmarkStart w:id="7" w:name="_Toc527316601"/>
+      <w:bookmarkStart w:id="6" w:name="_Toc527317639"/>
       <w:r>
         <w:t>Adding the IR library</w:t>
       </w:r>
-      <w:bookmarkEnd w:id="7"/>
+      <w:bookmarkEnd w:id="6"/>
     </w:p>
     <w:p>
       <w:r>
@@ -3911,11 +3966,11 @@
       <w:pPr>
         <w:pStyle w:val="Heading2"/>
       </w:pPr>
-      <w:bookmarkStart w:id="8" w:name="_Toc527316602"/>
+      <w:bookmarkStart w:id="7" w:name="_Toc527317640"/>
       <w:r>
         <w:t>IR Module Fritzing</w:t>
       </w:r>
-      <w:bookmarkEnd w:id="8"/>
+      <w:bookmarkEnd w:id="7"/>
     </w:p>
     <w:p>
       <w:r>
@@ -3968,12 +4023,12 @@
       <w:pPr>
         <w:pStyle w:val="Heading2"/>
       </w:pPr>
-      <w:bookmarkStart w:id="9" w:name="_Toc527316603"/>
+      <w:bookmarkStart w:id="8" w:name="_Toc527317641"/>
       <w:r>
         <w:lastRenderedPageBreak/>
         <w:t>IR Receiver Code</w:t>
       </w:r>
-      <w:bookmarkEnd w:id="9"/>
+      <w:bookmarkEnd w:id="8"/>
     </w:p>
     <w:p>
       <w:r>
@@ -6750,7 +6805,7 @@
     <w:p>
       <w:pPr>
         <w:shd w:val="clear" w:color="auto" w:fill="1E1E1E"/>
-        <w:spacing w:after="0" w:line="285" w:lineRule="atLeast"/>
+        <w:spacing w:line="285" w:lineRule="atLeast"/>
         <w:rPr>
           <w:rFonts w:ascii="Consolas" w:eastAsia="Times New Roman" w:hAnsi="Consolas" w:cs="Times New Roman"/>
           <w:color w:val="D4D4D4"/>
@@ -6794,7 +6849,7 @@
           <w:sz w:val="21"/>
           <w:szCs w:val="21"/>
         </w:rPr>
-        <w:t>500</w:t>
+        <w:t>100</w:t>
       </w:r>
       <w:r>
         <w:rPr>
@@ -6812,20 +6867,22 @@
           <w:sz w:val="21"/>
           <w:szCs w:val="21"/>
         </w:rPr>
-        <w:t>// Pause for a half a second to "debounce" the remote button press</w:t>
-      </w:r>
-    </w:p>
-    <w:p>
-      <w:pPr>
-        <w:shd w:val="clear" w:color="auto" w:fill="1E1E1E"/>
-        <w:spacing w:after="0" w:line="285" w:lineRule="atLeast"/>
-        <w:rPr>
-          <w:rFonts w:ascii="Consolas" w:eastAsia="Times New Roman" w:hAnsi="Consolas" w:cs="Times New Roman"/>
-          <w:color w:val="D4D4D4"/>
-          <w:sz w:val="21"/>
-          <w:szCs w:val="21"/>
-        </w:rPr>
-      </w:pPr>
+        <w:t>// Pause for a little bit to "debounce" the remote button press</w:t>
+      </w:r>
+    </w:p>
+    <w:p>
+      <w:pPr>
+        <w:shd w:val="clear" w:color="auto" w:fill="1E1E1E"/>
+        <w:spacing w:after="0" w:line="285" w:lineRule="atLeast"/>
+        <w:rPr>
+          <w:rFonts w:ascii="Consolas" w:eastAsia="Times New Roman" w:hAnsi="Consolas" w:cs="Times New Roman"/>
+          <w:color w:val="D4D4D4"/>
+          <w:sz w:val="21"/>
+          <w:szCs w:val="21"/>
+        </w:rPr>
+      </w:pPr>
+      <w:bookmarkStart w:id="9" w:name="_GoBack"/>
+      <w:bookmarkEnd w:id="9"/>
       <w:r>
         <w:rPr>
           <w:rFonts w:ascii="Consolas" w:eastAsia="Times New Roman" w:hAnsi="Consolas" w:cs="Times New Roman"/>
@@ -7134,6 +7191,7 @@
           <w:sz w:val="21"/>
           <w:szCs w:val="21"/>
         </w:rPr>
+        <w:lastRenderedPageBreak/>
         <w:t xml:space="preserve">    </w:t>
       </w:r>
       <w:proofErr w:type="spellStart"/>
@@ -7184,33 +7242,76 @@
           <w:sz w:val="21"/>
           <w:szCs w:val="21"/>
         </w:rPr>
+        <w:t xml:space="preserve">  }</w:t>
+      </w:r>
+    </w:p>
+    <w:p>
+      <w:pPr>
+        <w:shd w:val="clear" w:color="auto" w:fill="1E1E1E"/>
+        <w:spacing w:after="0" w:line="285" w:lineRule="atLeast"/>
+        <w:rPr>
+          <w:rFonts w:ascii="Consolas" w:eastAsia="Times New Roman" w:hAnsi="Consolas" w:cs="Times New Roman"/>
+          <w:color w:val="D4D4D4"/>
+          <w:sz w:val="21"/>
+          <w:szCs w:val="21"/>
+        </w:rPr>
+      </w:pPr>
+      <w:r>
+        <w:rPr>
+          <w:rFonts w:ascii="Consolas" w:eastAsia="Times New Roman" w:hAnsi="Consolas" w:cs="Times New Roman"/>
+          <w:color w:val="D4D4D4"/>
+          <w:sz w:val="21"/>
+          <w:szCs w:val="21"/>
+        </w:rPr>
+        <w:t>}</w:t>
+      </w:r>
+    </w:p>
+    <w:p/>
+    <w:p>
+      <w:r>
+        <w:br w:type="page"/>
+      </w:r>
+    </w:p>
+    <w:p>
+      <w:pPr>
+        <w:pStyle w:val="Heading1"/>
+      </w:pPr>
+      <w:bookmarkStart w:id="10" w:name="_Toc527317642"/>
+      <w:r>
         <w:lastRenderedPageBreak/>
-        <w:t xml:space="preserve">  }</w:t>
-      </w:r>
-    </w:p>
-    <w:p>
-      <w:pPr>
-        <w:shd w:val="clear" w:color="auto" w:fill="1E1E1E"/>
-        <w:spacing w:after="0" w:line="285" w:lineRule="atLeast"/>
-        <w:rPr>
-          <w:rFonts w:ascii="Consolas" w:eastAsia="Times New Roman" w:hAnsi="Consolas" w:cs="Times New Roman"/>
-          <w:color w:val="D4D4D4"/>
-          <w:sz w:val="21"/>
-          <w:szCs w:val="21"/>
-        </w:rPr>
-      </w:pPr>
-      <w:r>
-        <w:rPr>
-          <w:rFonts w:ascii="Consolas" w:eastAsia="Times New Roman" w:hAnsi="Consolas" w:cs="Times New Roman"/>
-          <w:color w:val="D4D4D4"/>
-          <w:sz w:val="21"/>
-          <w:szCs w:val="21"/>
-        </w:rPr>
-        <w:t>}</w:t>
-      </w:r>
-    </w:p>
-    <w:p/>
-    <w:p/>
+        <w:t>Lesson 4</w:t>
+      </w:r>
+      <w:r>
+        <w:t xml:space="preserve"> – IR Remote </w:t>
+      </w:r>
+      <w:r>
+        <w:t>Up / Down</w:t>
+      </w:r>
+      <w:bookmarkEnd w:id="10"/>
+    </w:p>
+    <w:p>
+      <w:r>
+        <w:t>Now that we can interact with the remote, can you figure out how to use the volume up and volume down buttons to dim the LED?</w:t>
+      </w:r>
+    </w:p>
+    <w:p>
+      <w:proofErr w:type="gramStart"/>
+      <w:r>
+        <w:t>Hint..</w:t>
+      </w:r>
+      <w:proofErr w:type="gramEnd"/>
+      <w:r>
+        <w:t xml:space="preserve"> Modify the switch statement in the </w:t>
+      </w:r>
+      <w:proofErr w:type="spellStart"/>
+      <w:r>
+        <w:t>translateIR</w:t>
+      </w:r>
+      <w:proofErr w:type="spellEnd"/>
+      <w:r>
+        <w:t xml:space="preserve"> function to call your increase / decrease brightness functions.</w:t>
+      </w:r>
+    </w:p>
     <w:sectPr>
       <w:pgSz w:w="12240" w:h="15840"/>
       <w:pgMar w:top="1440" w:right="1440" w:bottom="1440" w:left="1440" w:header="720" w:footer="720" w:gutter="0"/>
@@ -7834,530 +7935,6 @@
 </w:styles>
 </file>
 
-<file path=word/glossary/document.xml><?xml version="1.0" encoding="utf-8"?>
-<w:glossaryDocument xmlns:wpc="http://schemas.microsoft.com/office/word/2010/wordprocessingCanvas" xmlns:cx="http://schemas.microsoft.com/office/drawing/2014/chartex" xmlns:cx1="http://schemas.microsoft.com/office/drawing/2015/9/8/chartex" xmlns:cx2="http://schemas.microsoft.com/office/drawing/2015/10/21/chartex" xmlns:cx3="http://schemas.microsoft.com/office/drawing/2016/5/9/chartex" xmlns:cx4="http://schemas.microsoft.com/office/drawing/2016/5/10/chartex" xmlns:cx5="http://schemas.microsoft.com/office/drawing/2016/5/11/chartex" xmlns:cx6="http://schemas.microsoft.com/office/drawing/2016/5/12/chartex" xmlns:cx7="http://schemas.microsoft.com/office/drawing/2016/5/13/chartex" xmlns:cx8="http://schemas.microsoft.com/office/drawing/2016/5/14/chartex" xmlns:mc="http://schemas.openxmlformats.org/markup-compatibility/2006" xmlns:aink="http://schemas.microsoft.com/office/drawing/2016/ink" xmlns:am3d="http://schemas.microsoft.com/office/drawing/2017/model3d" xmlns:o="urn:schemas-microsoft-com:office:office" xmlns:r="http://schemas.openxmlformats.org/officeDocument/2006/relationships" xmlns:m="http://schemas.openxmlformats.org/officeDocument/2006/math" xmlns:v="urn:schemas-microsoft-com:vml" xmlns:wp14="http://schemas.microsoft.com/office/word/2010/wordprocessingDrawing" xmlns:wp="http://schemas.openxmlformats.org/drawingml/2006/wordprocessingDrawing" xmlns:w10="urn:schemas-microsoft-com:office:word" xmlns:w="http://schemas.openxmlformats.org/wordprocessingml/2006/main" xmlns:w14="http://schemas.microsoft.com/office/word/2010/wordml" xmlns:w15="http://schemas.microsoft.com/office/word/2012/wordml" xmlns:w16cid="http://schemas.microsoft.com/office/word/2016/wordml/cid" xmlns:w16se="http://schemas.microsoft.com/office/word/2015/wordml/symex" xmlns:wpg="http://schemas.microsoft.com/office/word/2010/wordprocessingGroup" xmlns:wpi="http://schemas.microsoft.com/office/word/2010/wordprocessingInk" xmlns:wne="http://schemas.microsoft.com/office/word/2006/wordml" xmlns:wps="http://schemas.microsoft.com/office/word/2010/wordprocessingShape" mc:Ignorable="w14 w15 w16se w16cid wp14"/>
-</file>
-
-<file path=word/glossary/fontTable.xml><?xml version="1.0" encoding="utf-8"?>
-<w:fonts xmlns:mc="http://schemas.openxmlformats.org/markup-compatibility/2006" xmlns:r="http://schemas.openxmlformats.org/officeDocument/2006/relationships" xmlns:w="http://schemas.openxmlformats.org/wordprocessingml/2006/main" xmlns:w14="http://schemas.microsoft.com/office/word/2010/wordml" xmlns:w15="http://schemas.microsoft.com/office/word/2012/wordml" xmlns:w16cid="http://schemas.microsoft.com/office/word/2016/wordml/cid" xmlns:w16se="http://schemas.microsoft.com/office/word/2015/wordml/symex" mc:Ignorable="w14 w15 w16se w16cid">
-  <w:font w:name="Calibri">
-    <w:panose1 w:val="020F0502020204030204"/>
-    <w:charset w:val="00"/>
-    <w:family w:val="swiss"/>
-    <w:pitch w:val="variable"/>
-    <w:sig w:usb0="E0002AFF" w:usb1="4000ACFF" w:usb2="00000001" w:usb3="00000000" w:csb0="000001FF" w:csb1="00000000"/>
-  </w:font>
-  <w:font w:name="Times New Roman">
-    <w:panose1 w:val="02020603050405020304"/>
-    <w:charset w:val="00"/>
-    <w:family w:val="roman"/>
-    <w:pitch w:val="variable"/>
-    <w:sig w:usb0="E0002AFF" w:usb1="C0007843" w:usb2="00000009" w:usb3="00000000" w:csb0="000001FF" w:csb1="00000000"/>
-  </w:font>
-  <w:font w:name="Calibri Light">
-    <w:panose1 w:val="020F0302020204030204"/>
-    <w:charset w:val="00"/>
-    <w:family w:val="swiss"/>
-    <w:pitch w:val="variable"/>
-    <w:sig w:usb0="A0002AEF" w:usb1="4000207B" w:usb2="00000000" w:usb3="00000000" w:csb0="000001FF" w:csb1="00000000"/>
-  </w:font>
-  <w:font w:name="Consolas">
-    <w:panose1 w:val="020B0609020204030204"/>
-    <w:charset w:val="00"/>
-    <w:family w:val="modern"/>
-    <w:pitch w:val="fixed"/>
-    <w:sig w:usb0="E00006FF" w:usb1="0000FCFF" w:usb2="00000001" w:usb3="00000000" w:csb0="0000019F" w:csb1="00000000"/>
-  </w:font>
-</w:fonts>
-</file>
-
-<file path=word/glossary/settings.xml><?xml version="1.0" encoding="utf-8"?>
-<w:settings xmlns:mc="http://schemas.openxmlformats.org/markup-compatibility/2006" xmlns:o="urn:schemas-microsoft-com:office:office" xmlns:r="http://schemas.openxmlformats.org/officeDocument/2006/relationships" xmlns:m="http://schemas.openxmlformats.org/officeDocument/2006/math" xmlns:v="urn:schemas-microsoft-com:vml" xmlns:w10="urn:schemas-microsoft-com:office:word" xmlns:w="http://schemas.openxmlformats.org/wordprocessingml/2006/main" xmlns:w14="http://schemas.microsoft.com/office/word/2010/wordml" xmlns:w15="http://schemas.microsoft.com/office/word/2012/wordml" xmlns:w16cid="http://schemas.microsoft.com/office/word/2016/wordml/cid" xmlns:w16se="http://schemas.microsoft.com/office/word/2015/wordml/symex" xmlns:sl="http://schemas.openxmlformats.org/schemaLibrary/2006/main" mc:Ignorable="w14 w15 w16se w16cid">
-  <w:view w:val="normal"/>
-  <w:defaultTabStop w:val="720"/>
-  <w:characterSpacingControl w:val="doNotCompress"/>
-  <w:compat>
-    <w:useFELayout/>
-    <w:compatSetting w:name="compatibilityMode" w:uri="http://schemas.microsoft.com/office/word" w:val="15"/>
-    <w:compatSetting w:name="overrideTableStyleFontSizeAndJustification" w:uri="http://schemas.microsoft.com/office/word" w:val="1"/>
-    <w:compatSetting w:name="enableOpenTypeFeatures" w:uri="http://schemas.microsoft.com/office/word" w:val="1"/>
-    <w:compatSetting w:name="doNotFlipMirrorIndents" w:uri="http://schemas.microsoft.com/office/word" w:val="1"/>
-    <w:compatSetting w:name="differentiateMultirowTableHeaders" w:uri="http://schemas.microsoft.com/office/word" w:val="1"/>
-    <w:compatSetting w:name="useWord2013TrackBottomHyphenation" w:uri="http://schemas.microsoft.com/office/word" w:val="0"/>
-  </w:compat>
-  <w:rsids>
-    <w:rsidRoot w:val="00193791"/>
-    <w:rsid w:val="00193791"/>
-    <w:rsid w:val="00A57170"/>
-  </w:rsids>
-  <m:mathPr>
-    <m:mathFont m:val="Cambria Math"/>
-    <m:brkBin m:val="before"/>
-    <m:brkBinSub m:val="--"/>
-    <m:smallFrac m:val="0"/>
-    <m:dispDef/>
-    <m:lMargin m:val="0"/>
-    <m:rMargin m:val="0"/>
-    <m:defJc m:val="centerGroup"/>
-    <m:wrapIndent m:val="1440"/>
-    <m:intLim m:val="subSup"/>
-    <m:naryLim m:val="undOvr"/>
-  </m:mathPr>
-  <w:themeFontLang w:val="en-US"/>
-  <w:clrSchemeMapping w:bg1="light1" w:t1="dark1" w:bg2="light2" w:t2="dark2" w:accent1="accent1" w:accent2="accent2" w:accent3="accent3" w:accent4="accent4" w:accent5="accent5" w:accent6="accent6" w:hyperlink="hyperlink" w:followedHyperlink="followedHyperlink"/>
-  <w:decimalSymbol w:val="."/>
-  <w:listSeparator w:val=","/>
-  <w15:chartTrackingRefBased/>
-</w:settings>
-</file>
-
-<file path=word/glossary/styles.xml><?xml version="1.0" encoding="utf-8"?>
-<w:styles xmlns:mc="http://schemas.openxmlformats.org/markup-compatibility/2006" xmlns:r="http://schemas.openxmlformats.org/officeDocument/2006/relationships" xmlns:w="http://schemas.openxmlformats.org/wordprocessingml/2006/main" xmlns:w14="http://schemas.microsoft.com/office/word/2010/wordml" xmlns:w15="http://schemas.microsoft.com/office/word/2012/wordml" xmlns:w16cid="http://schemas.microsoft.com/office/word/2016/wordml/cid" xmlns:w16se="http://schemas.microsoft.com/office/word/2015/wordml/symex" mc:Ignorable="w14 w15 w16se w16cid">
-  <w:docDefaults>
-    <w:rPrDefault>
-      <w:rPr>
-        <w:rFonts w:asciiTheme="minorHAnsi" w:eastAsiaTheme="minorEastAsia" w:hAnsiTheme="minorHAnsi" w:cstheme="minorBidi"/>
-        <w:sz w:val="22"/>
-        <w:szCs w:val="22"/>
-        <w:lang w:val="en-US" w:eastAsia="en-US" w:bidi="ar-SA"/>
-      </w:rPr>
-    </w:rPrDefault>
-    <w:pPrDefault>
-      <w:pPr>
-        <w:spacing w:after="160" w:line="259" w:lineRule="auto"/>
-      </w:pPr>
-    </w:pPrDefault>
-  </w:docDefaults>
-  <w:latentStyles w:defLockedState="0" w:defUIPriority="99" w:defSemiHidden="0" w:defUnhideWhenUsed="0" w:defQFormat="0" w:count="375">
-    <w:lsdException w:name="Normal" w:uiPriority="0" w:qFormat="1"/>
-    <w:lsdException w:name="heading 1" w:uiPriority="9" w:qFormat="1"/>
-    <w:lsdException w:name="heading 2" w:semiHidden="1" w:uiPriority="9" w:unhideWhenUsed="1" w:qFormat="1"/>
-    <w:lsdException w:name="heading 3" w:semiHidden="1" w:uiPriority="9" w:unhideWhenUsed="1" w:qFormat="1"/>
-    <w:lsdException w:name="heading 4" w:semiHidden="1" w:uiPriority="9" w:unhideWhenUsed="1" w:qFormat="1"/>
-    <w:lsdException w:name="heading 5" w:semiHidden="1" w:uiPriority="9" w:unhideWhenUsed="1" w:qFormat="1"/>
-    <w:lsdException w:name="heading 6" w:semiHidden="1" w:uiPriority="9" w:unhideWhenUsed="1" w:qFormat="1"/>
-    <w:lsdException w:name="heading 7" w:semiHidden="1" w:uiPriority="9" w:unhideWhenUsed="1" w:qFormat="1"/>
-    <w:lsdException w:name="heading 8" w:semiHidden="1" w:uiPriority="9" w:unhideWhenUsed="1" w:qFormat="1"/>
-    <w:lsdException w:name="heading 9" w:semiHidden="1" w:uiPriority="9" w:unhideWhenUsed="1" w:qFormat="1"/>
-    <w:lsdException w:name="index 1" w:semiHidden="1" w:unhideWhenUsed="1"/>
-    <w:lsdException w:name="index 2" w:semiHidden="1" w:unhideWhenUsed="1"/>
-    <w:lsdException w:name="index 3" w:semiHidden="1" w:unhideWhenUsed="1"/>
-    <w:lsdException w:name="index 4" w:semiHidden="1" w:unhideWhenUsed="1"/>
-    <w:lsdException w:name="index 5" w:semiHidden="1" w:unhideWhenUsed="1"/>
-    <w:lsdException w:name="index 6" w:semiHidden="1" w:unhideWhenUsed="1"/>
-    <w:lsdException w:name="index 7" w:semiHidden="1" w:unhideWhenUsed="1"/>
-    <w:lsdException w:name="index 8" w:semiHidden="1" w:unhideWhenUsed="1"/>
-    <w:lsdException w:name="index 9" w:semiHidden="1" w:unhideWhenUsed="1"/>
-    <w:lsdException w:name="toc 1" w:semiHidden="1" w:uiPriority="39" w:unhideWhenUsed="1"/>
-    <w:lsdException w:name="toc 2" w:semiHidden="1" w:uiPriority="39" w:unhideWhenUsed="1"/>
-    <w:lsdException w:name="toc 3" w:semiHidden="1" w:uiPriority="39" w:unhideWhenUsed="1"/>
-    <w:lsdException w:name="toc 4" w:semiHidden="1" w:uiPriority="39" w:unhideWhenUsed="1"/>
-    <w:lsdException w:name="toc 5" w:semiHidden="1" w:uiPriority="39" w:unhideWhenUsed="1"/>
-    <w:lsdException w:name="toc 6" w:semiHidden="1" w:uiPriority="39" w:unhideWhenUsed="1"/>
-    <w:lsdException w:name="toc 7" w:semiHidden="1" w:uiPriority="39" w:unhideWhenUsed="1"/>
-    <w:lsdException w:name="toc 8" w:semiHidden="1" w:uiPriority="39" w:unhideWhenUsed="1"/>
-    <w:lsdException w:name="toc 9" w:semiHidden="1" w:uiPriority="39" w:unhideWhenUsed="1"/>
-    <w:lsdException w:name="Normal Indent" w:semiHidden="1" w:unhideWhenUsed="1"/>
-    <w:lsdException w:name="footnote text" w:semiHidden="1" w:unhideWhenUsed="1"/>
-    <w:lsdException w:name="annotation text" w:semiHidden="1" w:unhideWhenUsed="1"/>
-    <w:lsdException w:name="header" w:semiHidden="1" w:unhideWhenUsed="1"/>
-    <w:lsdException w:name="footer" w:semiHidden="1" w:unhideWhenUsed="1"/>
-    <w:lsdException w:name="index heading" w:semiHidden="1" w:unhideWhenUsed="1"/>
-    <w:lsdException w:name="caption" w:semiHidden="1" w:uiPriority="35" w:unhideWhenUsed="1" w:qFormat="1"/>
-    <w:lsdException w:name="table of figures" w:semiHidden="1" w:unhideWhenUsed="1"/>
-    <w:lsdException w:name="envelope address" w:semiHidden="1" w:unhideWhenUsed="1"/>
-    <w:lsdException w:name="envelope return" w:semiHidden="1" w:unhideWhenUsed="1"/>
-    <w:lsdException w:name="footnote reference" w:semiHidden="1" w:unhideWhenUsed="1"/>
-    <w:lsdException w:name="annotation reference" w:semiHidden="1" w:unhideWhenUsed="1"/>
-    <w:lsdException w:name="line number" w:semiHidden="1" w:unhideWhenUsed="1"/>
-    <w:lsdException w:name="page number" w:semiHidden="1" w:unhideWhenUsed="1"/>
-    <w:lsdException w:name="endnote reference" w:semiHidden="1" w:unhideWhenUsed="1"/>
-    <w:lsdException w:name="endnote text" w:semiHidden="1" w:unhideWhenUsed="1"/>
-    <w:lsdException w:name="table of authorities" w:semiHidden="1" w:unhideWhenUsed="1"/>
-    <w:lsdException w:name="macro" w:semiHidden="1" w:unhideWhenUsed="1"/>
-    <w:lsdException w:name="toa heading" w:semiHidden="1" w:unhideWhenUsed="1"/>
-    <w:lsdException w:name="List" w:semiHidden="1" w:unhideWhenUsed="1"/>
-    <w:lsdException w:name="List Bullet" w:semiHidden="1" w:unhideWhenUsed="1"/>
-    <w:lsdException w:name="List Number" w:semiHidden="1" w:unhideWhenUsed="1"/>
-    <w:lsdException w:name="List 2" w:semiHidden="1" w:unhideWhenUsed="1"/>
-    <w:lsdException w:name="List 3" w:semiHidden="1" w:unhideWhenUsed="1"/>
-    <w:lsdException w:name="List 4" w:semiHidden="1" w:unhideWhenUsed="1"/>
-    <w:lsdException w:name="List 5" w:semiHidden="1" w:unhideWhenUsed="1"/>
-    <w:lsdException w:name="List Bullet 2" w:semiHidden="1" w:unhideWhenUsed="1"/>
-    <w:lsdException w:name="List Bullet 3" w:semiHidden="1" w:unhideWhenUsed="1"/>
-    <w:lsdException w:name="List Bullet 4" w:semiHidden="1" w:unhideWhenUsed="1"/>
-    <w:lsdException w:name="List Bullet 5" w:semiHidden="1" w:unhideWhenUsed="1"/>
-    <w:lsdException w:name="List Number 2" w:semiHidden="1" w:unhideWhenUsed="1"/>
-    <w:lsdException w:name="List Number 3" w:semiHidden="1" w:unhideWhenUsed="1"/>
-    <w:lsdException w:name="List Number 4" w:semiHidden="1" w:unhideWhenUsed="1"/>
-    <w:lsdException w:name="List Number 5" w:semiHidden="1" w:unhideWhenUsed="1"/>
-    <w:lsdException w:name="Title" w:uiPriority="10" w:qFormat="1"/>
-    <w:lsdException w:name="Closing" w:semiHidden="1" w:unhideWhenUsed="1"/>
-    <w:lsdException w:name="Signature" w:semiHidden="1" w:unhideWhenUsed="1"/>
-    <w:lsdException w:name="Default Paragraph Font" w:semiHidden="1" w:uiPriority="1" w:unhideWhenUsed="1"/>
-    <w:lsdException w:name="Body Text" w:semiHidden="1" w:unhideWhenUsed="1"/>
-    <w:lsdException w:name="Body Text Indent" w:semiHidden="1" w:unhideWhenUsed="1"/>
-    <w:lsdException w:name="List Continue" w:semiHidden="1" w:unhideWhenUsed="1"/>
-    <w:lsdException w:name="List Continue 2" w:semiHidden="1" w:unhideWhenUsed="1"/>
-    <w:lsdException w:name="List Continue 3" w:semiHidden="1" w:unhideWhenUsed="1"/>
-    <w:lsdException w:name="List Continue 4" w:semiHidden="1" w:unhideWhenUsed="1"/>
-    <w:lsdException w:name="List Continue 5" w:semiHidden="1" w:unhideWhenUsed="1"/>
-    <w:lsdException w:name="Message Header" w:semiHidden="1" w:unhideWhenUsed="1"/>
-    <w:lsdException w:name="Subtitle" w:uiPriority="11" w:qFormat="1"/>
-    <w:lsdException w:name="Salutation" w:semiHidden="1" w:unhideWhenUsed="1"/>
-    <w:lsdException w:name="Date" w:semiHidden="1" w:unhideWhenUsed="1"/>
-    <w:lsdException w:name="Body Text First Indent" w:semiHidden="1" w:unhideWhenUsed="1"/>
-    <w:lsdException w:name="Body Text First Indent 2" w:semiHidden="1" w:unhideWhenUsed="1"/>
-    <w:lsdException w:name="Note Heading" w:semiHidden="1" w:unhideWhenUsed="1"/>
-    <w:lsdException w:name="Body Text 2" w:semiHidden="1" w:unhideWhenUsed="1"/>
-    <w:lsdException w:name="Body Text 3" w:semiHidden="1" w:unhideWhenUsed="1"/>
-    <w:lsdException w:name="Body Text Indent 2" w:semiHidden="1" w:unhideWhenUsed="1"/>
-    <w:lsdException w:name="Body Text Indent 3" w:semiHidden="1" w:unhideWhenUsed="1"/>
-    <w:lsdException w:name="Block Text" w:semiHidden="1" w:unhideWhenUsed="1"/>
-    <w:lsdException w:name="Hyperlink" w:semiHidden="1" w:unhideWhenUsed="1"/>
-    <w:lsdException w:name="FollowedHyperlink" w:semiHidden="1" w:unhideWhenUsed="1"/>
-    <w:lsdException w:name="Strong" w:uiPriority="22" w:qFormat="1"/>
-    <w:lsdException w:name="Emphasis" w:uiPriority="20" w:qFormat="1"/>
-    <w:lsdException w:name="Document Map" w:semiHidden="1" w:unhideWhenUsed="1"/>
-    <w:lsdException w:name="Plain Text" w:semiHidden="1" w:unhideWhenUsed="1"/>
-    <w:lsdException w:name="E-mail Signature" w:semiHidden="1" w:unhideWhenUsed="1"/>
-    <w:lsdException w:name="HTML Top of Form" w:semiHidden="1" w:unhideWhenUsed="1"/>
-    <w:lsdException w:name="HTML Bottom of Form" w:semiHidden="1" w:unhideWhenUsed="1"/>
-    <w:lsdException w:name="Normal (Web)" w:semiHidden="1" w:unhideWhenUsed="1"/>
-    <w:lsdException w:name="HTML Acronym" w:semiHidden="1" w:unhideWhenUsed="1"/>
-    <w:lsdException w:name="HTML Address" w:semiHidden="1" w:unhideWhenUsed="1"/>
-    <w:lsdException w:name="HTML Cite" w:semiHidden="1" w:unhideWhenUsed="1"/>
-    <w:lsdException w:name="HTML Code" w:semiHidden="1" w:unhideWhenUsed="1"/>
-    <w:lsdException w:name="HTML Definition" w:semiHidden="1" w:unhideWhenUsed="1"/>
-    <w:lsdException w:name="HTML Keyboard" w:semiHidden="1" w:unhideWhenUsed="1"/>
-    <w:lsdException w:name="HTML Preformatted" w:semiHidden="1" w:unhideWhenUsed="1"/>
-    <w:lsdException w:name="HTML Sample" w:semiHidden="1" w:unhideWhenUsed="1"/>
-    <w:lsdException w:name="HTML Typewriter" w:semiHidden="1" w:unhideWhenUsed="1"/>
-    <w:lsdException w:name="HTML Variable" w:semiHidden="1" w:unhideWhenUsed="1"/>
-    <w:lsdException w:name="Normal Table" w:semiHidden="1" w:unhideWhenUsed="1"/>
-    <w:lsdException w:name="annotation subject" w:semiHidden="1" w:unhideWhenUsed="1"/>
-    <w:lsdException w:name="No List" w:semiHidden="1" w:unhideWhenUsed="1"/>
-    <w:lsdException w:name="Outline List 1" w:semiHidden="1" w:unhideWhenUsed="1"/>
-    <w:lsdException w:name="Outline List 2" w:semiHidden="1" w:unhideWhenUsed="1"/>
-    <w:lsdException w:name="Outline List 3" w:semiHidden="1" w:unhideWhenUsed="1"/>
-    <w:lsdException w:name="Table Simple 1" w:semiHidden="1" w:unhideWhenUsed="1"/>
-    <w:lsdException w:name="Table Simple 2" w:semiHidden="1" w:unhideWhenUsed="1"/>
-    <w:lsdException w:name="Table Simple 3" w:semiHidden="1" w:unhideWhenUsed="1"/>
-    <w:lsdException w:name="Table Classic 1" w:semiHidden="1" w:unhideWhenUsed="1"/>
-    <w:lsdException w:name="Table Classic 2" w:semiHidden="1" w:unhideWhenUsed="1"/>
-    <w:lsdException w:name="Table Classic 3" w:semiHidden="1" w:unhideWhenUsed="1"/>
-    <w:lsdException w:name="Table Classic 4" w:semiHidden="1" w:unhideWhenUsed="1"/>
-    <w:lsdException w:name="Table Colorful 1" w:semiHidden="1" w:unhideWhenUsed="1"/>
-    <w:lsdException w:name="Table Colorful 2" w:semiHidden="1" w:unhideWhenUsed="1"/>
-    <w:lsdException w:name="Table Colorful 3" w:semiHidden="1" w:unhideWhenUsed="1"/>
-    <w:lsdException w:name="Table Columns 1" w:semiHidden="1" w:unhideWhenUsed="1"/>
-    <w:lsdException w:name="Table Columns 2" w:semiHidden="1" w:unhideWhenUsed="1"/>
-    <w:lsdException w:name="Table Columns 3" w:semiHidden="1" w:unhideWhenUsed="1"/>
-    <w:lsdException w:name="Table Columns 4" w:semiHidden="1" w:unhideWhenUsed="1"/>
-    <w:lsdException w:name="Table Columns 5" w:semiHidden="1" w:unhideWhenUsed="1"/>
-    <w:lsdException w:name="Table Grid 1" w:semiHidden="1" w:unhideWhenUsed="1"/>
-    <w:lsdException w:name="Table Grid 2" w:semiHidden="1" w:unhideWhenUsed="1"/>
-    <w:lsdException w:name="Table Grid 3" w:semiHidden="1" w:unhideWhenUsed="1"/>
-    <w:lsdException w:name="Table Grid 4" w:semiHidden="1" w:unhideWhenUsed="1"/>
-    <w:lsdException w:name="Table Grid 5" w:semiHidden="1" w:unhideWhenUsed="1"/>
-    <w:lsdException w:name="Table Grid 6" w:semiHidden="1" w:unhideWhenUsed="1"/>
-    <w:lsdException w:name="Table Grid 7" w:semiHidden="1" w:unhideWhenUsed="1"/>
-    <w:lsdException w:name="Table Grid 8" w:semiHidden="1" w:unhideWhenUsed="1"/>
-    <w:lsdException w:name="Table List 1" w:semiHidden="1" w:unhideWhenUsed="1"/>
-    <w:lsdException w:name="Table List 2" w:semiHidden="1" w:unhideWhenUsed="1"/>
-    <w:lsdException w:name="Table List 3" w:semiHidden="1" w:unhideWhenUsed="1"/>
-    <w:lsdException w:name="Table List 4" w:semiHidden="1" w:unhideWhenUsed="1"/>
-    <w:lsdException w:name="Table List 5" w:semiHidden="1" w:unhideWhenUsed="1"/>
-    <w:lsdException w:name="Table List 6" w:semiHidden="1" w:unhideWhenUsed="1"/>
-    <w:lsdException w:name="Table List 7" w:semiHidden="1" w:unhideWhenUsed="1"/>
-    <w:lsdException w:name="Table List 8" w:semiHidden="1" w:unhideWhenUsed="1"/>
-    <w:lsdException w:name="Table 3D effects 1" w:semiHidden="1" w:unhideWhenUsed="1"/>
-    <w:lsdException w:name="Table 3D effects 2" w:semiHidden="1" w:unhideWhenUsed="1"/>
-    <w:lsdException w:name="Table 3D effects 3" w:semiHidden="1" w:unhideWhenUsed="1"/>
-    <w:lsdException w:name="Table Contemporary" w:semiHidden="1" w:unhideWhenUsed="1"/>
-    <w:lsdException w:name="Table Elegant" w:semiHidden="1" w:unhideWhenUsed="1"/>
-    <w:lsdException w:name="Table Professional" w:semiHidden="1" w:unhideWhenUsed="1"/>
-    <w:lsdException w:name="Table Subtle 1" w:semiHidden="1" w:unhideWhenUsed="1"/>
-    <w:lsdException w:name="Table Subtle 2" w:semiHidden="1" w:unhideWhenUsed="1"/>
-    <w:lsdException w:name="Table Web 1" w:semiHidden="1" w:unhideWhenUsed="1"/>
-    <w:lsdException w:name="Table Web 2" w:semiHidden="1" w:unhideWhenUsed="1"/>
-    <w:lsdException w:name="Table Web 3" w:semiHidden="1" w:unhideWhenUsed="1"/>
-    <w:lsdException w:name="Balloon Text" w:semiHidden="1" w:unhideWhenUsed="1"/>
-    <w:lsdException w:name="Table Grid" w:uiPriority="39"/>
-    <w:lsdException w:name="Table Theme" w:semiHidden="1" w:unhideWhenUsed="1"/>
-    <w:lsdException w:name="Placeholder Text" w:semiHidden="1"/>
-    <w:lsdException w:name="No Spacing" w:uiPriority="1" w:qFormat="1"/>
-    <w:lsdException w:name="Light Shading" w:uiPriority="60"/>
-    <w:lsdException w:name="Light List" w:uiPriority="61"/>
-    <w:lsdException w:name="Light Grid" w:uiPriority="62"/>
-    <w:lsdException w:name="Medium Shading 1" w:uiPriority="63"/>
-    <w:lsdException w:name="Medium Shading 2" w:uiPriority="64"/>
-    <w:lsdException w:name="Medium List 1" w:uiPriority="65"/>
-    <w:lsdException w:name="Medium List 2" w:uiPriority="66"/>
-    <w:lsdException w:name="Medium Grid 1" w:uiPriority="67"/>
-    <w:lsdException w:name="Medium Grid 2" w:uiPriority="68"/>
-    <w:lsdException w:name="Medium Grid 3" w:uiPriority="69"/>
-    <w:lsdException w:name="Dark List" w:uiPriority="70"/>
-    <w:lsdException w:name="Colorful Shading" w:uiPriority="71"/>
-    <w:lsdException w:name="Colorful List" w:uiPriority="72"/>
-    <w:lsdException w:name="Colorful Grid" w:uiPriority="73"/>
-    <w:lsdException w:name="Light Shading Accent 1" w:uiPriority="60"/>
-    <w:lsdException w:name="Light List Accent 1" w:uiPriority="61"/>
-    <w:lsdException w:name="Light Grid Accent 1" w:uiPriority="62"/>
-    <w:lsdException w:name="Medium Shading 1 Accent 1" w:uiPriority="63"/>
-    <w:lsdException w:name="Medium Shading 2 Accent 1" w:uiPriority="64"/>
-    <w:lsdException w:name="Medium List 1 Accent 1" w:uiPriority="65"/>
-    <w:lsdException w:name="Revision" w:semiHidden="1"/>
-    <w:lsdException w:name="List Paragraph" w:uiPriority="34" w:qFormat="1"/>
-    <w:lsdException w:name="Quote" w:uiPriority="29" w:qFormat="1"/>
-    <w:lsdException w:name="Intense Quote" w:uiPriority="30" w:qFormat="1"/>
-    <w:lsdException w:name="Medium List 2 Accent 1" w:uiPriority="66"/>
-    <w:lsdException w:name="Medium Grid 1 Accent 1" w:uiPriority="67"/>
-    <w:lsdException w:name="Medium Grid 2 Accent 1" w:uiPriority="68"/>
-    <w:lsdException w:name="Medium Grid 3 Accent 1" w:uiPriority="69"/>
-    <w:lsdException w:name="Dark List Accent 1" w:uiPriority="70"/>
-    <w:lsdException w:name="Colorful Shading Accent 1" w:uiPriority="71"/>
-    <w:lsdException w:name="Colorful List Accent 1" w:uiPriority="72"/>
-    <w:lsdException w:name="Colorful Grid Accent 1" w:uiPriority="73"/>
-    <w:lsdException w:name="Light Shading Accent 2" w:uiPriority="60"/>
-    <w:lsdException w:name="Light List Accent 2" w:uiPriority="61"/>
-    <w:lsdException w:name="Light Grid Accent 2" w:uiPriority="62"/>
-    <w:lsdException w:name="Medium Shading 1 Accent 2" w:uiPriority="63"/>
-    <w:lsdException w:name="Medium Shading 2 Accent 2" w:uiPriority="64"/>
-    <w:lsdException w:name="Medium List 1 Accent 2" w:uiPriority="65"/>
-    <w:lsdException w:name="Medium List 2 Accent 2" w:uiPriority="66"/>
-    <w:lsdException w:name="Medium Grid 1 Accent 2" w:uiPriority="67"/>
-    <w:lsdException w:name="Medium Grid 2 Accent 2" w:uiPriority="68"/>
-    <w:lsdException w:name="Medium Grid 3 Accent 2" w:uiPriority="69"/>
-    <w:lsdException w:name="Dark List Accent 2" w:uiPriority="70"/>
-    <w:lsdException w:name="Colorful Shading Accent 2" w:uiPriority="71"/>
-    <w:lsdException w:name="Colorful List Accent 2" w:uiPriority="72"/>
-    <w:lsdException w:name="Colorful Grid Accent 2" w:uiPriority="73"/>
-    <w:lsdException w:name="Light Shading Accent 3" w:uiPriority="60"/>
-    <w:lsdException w:name="Light List Accent 3" w:uiPriority="61"/>
-    <w:lsdException w:name="Light Grid Accent 3" w:uiPriority="62"/>
-    <w:lsdException w:name="Medium Shading 1 Accent 3" w:uiPriority="63"/>
-    <w:lsdException w:name="Medium Shading 2 Accent 3" w:uiPriority="64"/>
-    <w:lsdException w:name="Medium List 1 Accent 3" w:uiPriority="65"/>
-    <w:lsdException w:name="Medium List 2 Accent 3" w:uiPriority="66"/>
-    <w:lsdException w:name="Medium Grid 1 Accent 3" w:uiPriority="67"/>
-    <w:lsdException w:name="Medium Grid 2 Accent 3" w:uiPriority="68"/>
-    <w:lsdException w:name="Medium Grid 3 Accent 3" w:uiPriority="69"/>
-    <w:lsdException w:name="Dark List Accent 3" w:uiPriority="70"/>
-    <w:lsdException w:name="Colorful Shading Accent 3" w:uiPriority="71"/>
-    <w:lsdException w:name="Colorful List Accent 3" w:uiPriority="72"/>
-    <w:lsdException w:name="Colorful Grid Accent 3" w:uiPriority="73"/>
-    <w:lsdException w:name="Light Shading Accent 4" w:uiPriority="60"/>
-    <w:lsdException w:name="Light List Accent 4" w:uiPriority="61"/>
-    <w:lsdException w:name="Light Grid Accent 4" w:uiPriority="62"/>
-    <w:lsdException w:name="Medium Shading 1 Accent 4" w:uiPriority="63"/>
-    <w:lsdException w:name="Medium Shading 2 Accent 4" w:uiPriority="64"/>
-    <w:lsdException w:name="Medium List 1 Accent 4" w:uiPriority="65"/>
-    <w:lsdException w:name="Medium List 2 Accent 4" w:uiPriority="66"/>
-    <w:lsdException w:name="Medium Grid 1 Accent 4" w:uiPriority="67"/>
-    <w:lsdException w:name="Medium Grid 2 Accent 4" w:uiPriority="68"/>
-    <w:lsdException w:name="Medium Grid 3 Accent 4" w:uiPriority="69"/>
-    <w:lsdException w:name="Dark List Accent 4" w:uiPriority="70"/>
-    <w:lsdException w:name="Colorful Shading Accent 4" w:uiPriority="71"/>
-    <w:lsdException w:name="Colorful List Accent 4" w:uiPriority="72"/>
-    <w:lsdException w:name="Colorful Grid Accent 4" w:uiPriority="73"/>
-    <w:lsdException w:name="Light Shading Accent 5" w:uiPriority="60"/>
-    <w:lsdException w:name="Light List Accent 5" w:uiPriority="61"/>
-    <w:lsdException w:name="Light Grid Accent 5" w:uiPriority="62"/>
-    <w:lsdException w:name="Medium Shading 1 Accent 5" w:uiPriority="63"/>
-    <w:lsdException w:name="Medium Shading 2 Accent 5" w:uiPriority="64"/>
-    <w:lsdException w:name="Medium List 1 Accent 5" w:uiPriority="65"/>
-    <w:lsdException w:name="Medium List 2 Accent 5" w:uiPriority="66"/>
-    <w:lsdException w:name="Medium Grid 1 Accent 5" w:uiPriority="67"/>
-    <w:lsdException w:name="Medium Grid 2 Accent 5" w:uiPriority="68"/>
-    <w:lsdException w:name="Medium Grid 3 Accent 5" w:uiPriority="69"/>
-    <w:lsdException w:name="Dark List Accent 5" w:uiPriority="70"/>
-    <w:lsdException w:name="Colorful Shading Accent 5" w:uiPriority="71"/>
-    <w:lsdException w:name="Colorful List Accent 5" w:uiPriority="72"/>
-    <w:lsdException w:name="Colorful Grid Accent 5" w:uiPriority="73"/>
-    <w:lsdException w:name="Light Shading Accent 6" w:uiPriority="60"/>
-    <w:lsdException w:name="Light List Accent 6" w:uiPriority="61"/>
-    <w:lsdException w:name="Light Grid Accent 6" w:uiPriority="62"/>
-    <w:lsdException w:name="Medium Shading 1 Accent 6" w:uiPriority="63"/>
-    <w:lsdException w:name="Medium Shading 2 Accent 6" w:uiPriority="64"/>
-    <w:lsdException w:name="Medium List 1 Accent 6" w:uiPriority="65"/>
-    <w:lsdException w:name="Medium List 2 Accent 6" w:uiPriority="66"/>
-    <w:lsdException w:name="Medium Grid 1 Accent 6" w:uiPriority="67"/>
-    <w:lsdException w:name="Medium Grid 2 Accent 6" w:uiPriority="68"/>
-    <w:lsdException w:name="Medium Grid 3 Accent 6" w:uiPriority="69"/>
-    <w:lsdException w:name="Dark List Accent 6" w:uiPriority="70"/>
-    <w:lsdException w:name="Colorful Shading Accent 6" w:uiPriority="71"/>
-    <w:lsdException w:name="Colorful List Accent 6" w:uiPriority="72"/>
-    <w:lsdException w:name="Colorful Grid Accent 6" w:uiPriority="73"/>
-    <w:lsdException w:name="Subtle Emphasis" w:uiPriority="19" w:qFormat="1"/>
-    <w:lsdException w:name="Intense Emphasis" w:uiPriority="21" w:qFormat="1"/>
-    <w:lsdException w:name="Subtle Reference" w:uiPriority="31" w:qFormat="1"/>
-    <w:lsdException w:name="Intense Reference" w:uiPriority="32" w:qFormat="1"/>
-    <w:lsdException w:name="Book Title" w:uiPriority="33" w:qFormat="1"/>
-    <w:lsdException w:name="Bibliography" w:semiHidden="1" w:uiPriority="37" w:unhideWhenUsed="1"/>
-    <w:lsdException w:name="TOC Heading" w:semiHidden="1" w:uiPriority="39" w:unhideWhenUsed="1" w:qFormat="1"/>
-    <w:lsdException w:name="Plain Table 1" w:uiPriority="41"/>
-    <w:lsdException w:name="Plain Table 2" w:uiPriority="42"/>
-    <w:lsdException w:name="Plain Table 3" w:uiPriority="43"/>
-    <w:lsdException w:name="Plain Table 4" w:uiPriority="44"/>
-    <w:lsdException w:name="Plain Table 5" w:uiPriority="45"/>
-    <w:lsdException w:name="Grid Table Light" w:uiPriority="40"/>
-    <w:lsdException w:name="Grid Table 1 Light" w:uiPriority="46"/>
-    <w:lsdException w:name="Grid Table 2" w:uiPriority="47"/>
-    <w:lsdException w:name="Grid Table 3" w:uiPriority="48"/>
-    <w:lsdException w:name="Grid Table 4" w:uiPriority="49"/>
-    <w:lsdException w:name="Grid Table 5 Dark" w:uiPriority="50"/>
-    <w:lsdException w:name="Grid Table 6 Colorful" w:uiPriority="51"/>
-    <w:lsdException w:name="Grid Table 7 Colorful" w:uiPriority="52"/>
-    <w:lsdException w:name="Grid Table 1 Light Accent 1" w:uiPriority="46"/>
-    <w:lsdException w:name="Grid Table 2 Accent 1" w:uiPriority="47"/>
-    <w:lsdException w:name="Grid Table 3 Accent 1" w:uiPriority="48"/>
-    <w:lsdException w:name="Grid Table 4 Accent 1" w:uiPriority="49"/>
-    <w:lsdException w:name="Grid Table 5 Dark Accent 1" w:uiPriority="50"/>
-    <w:lsdException w:name="Grid Table 6 Colorful Accent 1" w:uiPriority="51"/>
-    <w:lsdException w:name="Grid Table 7 Colorful Accent 1" w:uiPriority="52"/>
-    <w:lsdException w:name="Grid Table 1 Light Accent 2" w:uiPriority="46"/>
-    <w:lsdException w:name="Grid Table 2 Accent 2" w:uiPriority="47"/>
-    <w:lsdException w:name="Grid Table 3 Accent 2" w:uiPriority="48"/>
-    <w:lsdException w:name="Grid Table 4 Accent 2" w:uiPriority="49"/>
-    <w:lsdException w:name="Grid Table 5 Dark Accent 2" w:uiPriority="50"/>
-    <w:lsdException w:name="Grid Table 6 Colorful Accent 2" w:uiPriority="51"/>
-    <w:lsdException w:name="Grid Table 7 Colorful Accent 2" w:uiPriority="52"/>
-    <w:lsdException w:name="Grid Table 1 Light Accent 3" w:uiPriority="46"/>
-    <w:lsdException w:name="Grid Table 2 Accent 3" w:uiPriority="47"/>
-    <w:lsdException w:name="Grid Table 3 Accent 3" w:uiPriority="48"/>
-    <w:lsdException w:name="Grid Table 4 Accent 3" w:uiPriority="49"/>
-    <w:lsdException w:name="Grid Table 5 Dark Accent 3" w:uiPriority="50"/>
-    <w:lsdException w:name="Grid Table 6 Colorful Accent 3" w:uiPriority="51"/>
-    <w:lsdException w:name="Grid Table 7 Colorful Accent 3" w:uiPriority="52"/>
-    <w:lsdException w:name="Grid Table 1 Light Accent 4" w:uiPriority="46"/>
-    <w:lsdException w:name="Grid Table 2 Accent 4" w:uiPriority="47"/>
-    <w:lsdException w:name="Grid Table 3 Accent 4" w:uiPriority="48"/>
-    <w:lsdException w:name="Grid Table 4 Accent 4" w:uiPriority="49"/>
-    <w:lsdException w:name="Grid Table 5 Dark Accent 4" w:uiPriority="50"/>
-    <w:lsdException w:name="Grid Table 6 Colorful Accent 4" w:uiPriority="51"/>
-    <w:lsdException w:name="Grid Table 7 Colorful Accent 4" w:uiPriority="52"/>
-    <w:lsdException w:name="Grid Table 1 Light Accent 5" w:uiPriority="46"/>
-    <w:lsdException w:name="Grid Table 2 Accent 5" w:uiPriority="47"/>
-    <w:lsdException w:name="Grid Table 3 Accent 5" w:uiPriority="48"/>
-    <w:lsdException w:name="Grid Table 4 Accent 5" w:uiPriority="49"/>
-    <w:lsdException w:name="Grid Table 5 Dark Accent 5" w:uiPriority="50"/>
-    <w:lsdException w:name="Grid Table 6 Colorful Accent 5" w:uiPriority="51"/>
-    <w:lsdException w:name="Grid Table 7 Colorful Accent 5" w:uiPriority="52"/>
-    <w:lsdException w:name="Grid Table 1 Light Accent 6" w:uiPriority="46"/>
-    <w:lsdException w:name="Grid Table 2 Accent 6" w:uiPriority="47"/>
-    <w:lsdException w:name="Grid Table 3 Accent 6" w:uiPriority="48"/>
-    <w:lsdException w:name="Grid Table 4 Accent 6" w:uiPriority="49"/>
-    <w:lsdException w:name="Grid Table 5 Dark Accent 6" w:uiPriority="50"/>
-    <w:lsdException w:name="Grid Table 6 Colorful Accent 6" w:uiPriority="51"/>
-    <w:lsdException w:name="Grid Table 7 Colorful Accent 6" w:uiPriority="52"/>
-    <w:lsdException w:name="List Table 1 Light" w:uiPriority="46"/>
-    <w:lsdException w:name="List Table 2" w:uiPriority="47"/>
-    <w:lsdException w:name="List Table 3" w:uiPriority="48"/>
-    <w:lsdException w:name="List Table 4" w:uiPriority="49"/>
-    <w:lsdException w:name="List Table 5 Dark" w:uiPriority="50"/>
-    <w:lsdException w:name="List Table 6 Colorful" w:uiPriority="51"/>
-    <w:lsdException w:name="List Table 7 Colorful" w:uiPriority="52"/>
-    <w:lsdException w:name="List Table 1 Light Accent 1" w:uiPriority="46"/>
-    <w:lsdException w:name="List Table 2 Accent 1" w:uiPriority="47"/>
-    <w:lsdException w:name="List Table 3 Accent 1" w:uiPriority="48"/>
-    <w:lsdException w:name="List Table 4 Accent 1" w:uiPriority="49"/>
-    <w:lsdException w:name="List Table 5 Dark Accent 1" w:uiPriority="50"/>
-    <w:lsdException w:name="List Table 6 Colorful Accent 1" w:uiPriority="51"/>
-    <w:lsdException w:name="List Table 7 Colorful Accent 1" w:uiPriority="52"/>
-    <w:lsdException w:name="List Table 1 Light Accent 2" w:uiPriority="46"/>
-    <w:lsdException w:name="List Table 2 Accent 2" w:uiPriority="47"/>
-    <w:lsdException w:name="List Table 3 Accent 2" w:uiPriority="48"/>
-    <w:lsdException w:name="List Table 4 Accent 2" w:uiPriority="49"/>
-    <w:lsdException w:name="List Table 5 Dark Accent 2" w:uiPriority="50"/>
-    <w:lsdException w:name="List Table 6 Colorful Accent 2" w:uiPriority="51"/>
-    <w:lsdException w:name="List Table 7 Colorful Accent 2" w:uiPriority="52"/>
-    <w:lsdException w:name="List Table 1 Light Accent 3" w:uiPriority="46"/>
-    <w:lsdException w:name="List Table 2 Accent 3" w:uiPriority="47"/>
-    <w:lsdException w:name="List Table 3 Accent 3" w:uiPriority="48"/>
-    <w:lsdException w:name="List Table 4 Accent 3" w:uiPriority="49"/>
-    <w:lsdException w:name="List Table 5 Dark Accent 3" w:uiPriority="50"/>
-    <w:lsdException w:name="List Table 6 Colorful Accent 3" w:uiPriority="51"/>
-    <w:lsdException w:name="List Table 7 Colorful Accent 3" w:uiPriority="52"/>
-    <w:lsdException w:name="List Table 1 Light Accent 4" w:uiPriority="46"/>
-    <w:lsdException w:name="List Table 2 Accent 4" w:uiPriority="47"/>
-    <w:lsdException w:name="List Table 3 Accent 4" w:uiPriority="48"/>
-    <w:lsdException w:name="List Table 4 Accent 4" w:uiPriority="49"/>
-    <w:lsdException w:name="List Table 5 Dark Accent 4" w:uiPriority="50"/>
-    <w:lsdException w:name="List Table 6 Colorful Accent 4" w:uiPriority="51"/>
-    <w:lsdException w:name="List Table 7 Colorful Accent 4" w:uiPriority="52"/>
-    <w:lsdException w:name="List Table 1 Light Accent 5" w:uiPriority="46"/>
-    <w:lsdException w:name="List Table 2 Accent 5" w:uiPriority="47"/>
-    <w:lsdException w:name="List Table 3 Accent 5" w:uiPriority="48"/>
-    <w:lsdException w:name="List Table 4 Accent 5" w:uiPriority="49"/>
-    <w:lsdException w:name="List Table 5 Dark Accent 5" w:uiPriority="50"/>
-    <w:lsdException w:name="List Table 6 Colorful Accent 5" w:uiPriority="51"/>
-    <w:lsdException w:name="List Table 7 Colorful Accent 5" w:uiPriority="52"/>
-    <w:lsdException w:name="List Table 1 Light Accent 6" w:uiPriority="46"/>
-    <w:lsdException w:name="List Table 2 Accent 6" w:uiPriority="47"/>
-    <w:lsdException w:name="List Table 3 Accent 6" w:uiPriority="48"/>
-    <w:lsdException w:name="List Table 4 Accent 6" w:uiPriority="49"/>
-    <w:lsdException w:name="List Table 5 Dark Accent 6" w:uiPriority="50"/>
-    <w:lsdException w:name="List Table 6 Colorful Accent 6" w:uiPriority="51"/>
-    <w:lsdException w:name="List Table 7 Colorful Accent 6" w:uiPriority="52"/>
-    <w:lsdException w:name="Mention" w:semiHidden="1" w:unhideWhenUsed="1"/>
-    <w:lsdException w:name="Smart Hyperlink" w:semiHidden="1" w:unhideWhenUsed="1"/>
-    <w:lsdException w:name="Hashtag" w:semiHidden="1" w:unhideWhenUsed="1"/>
-    <w:lsdException w:name="Unresolved Mention" w:semiHidden="1" w:unhideWhenUsed="1"/>
-  </w:latentStyles>
-  <w:style w:type="paragraph" w:default="1" w:styleId="Normal">
-    <w:name w:val="Normal"/>
-    <w:qFormat/>
-  </w:style>
-  <w:style w:type="character" w:default="1" w:styleId="DefaultParagraphFont">
-    <w:name w:val="Default Paragraph Font"/>
-    <w:uiPriority w:val="1"/>
-    <w:semiHidden/>
-    <w:unhideWhenUsed/>
-  </w:style>
-  <w:style w:type="table" w:default="1" w:styleId="TableNormal">
-    <w:name w:val="Normal Table"/>
-    <w:uiPriority w:val="99"/>
-    <w:semiHidden/>
-    <w:unhideWhenUsed/>
-    <w:tblPr>
-      <w:tblInd w:w="0" w:type="dxa"/>
-      <w:tblCellMar>
-        <w:top w:w="0" w:type="dxa"/>
-        <w:left w:w="108" w:type="dxa"/>
-        <w:bottom w:w="0" w:type="dxa"/>
-        <w:right w:w="108" w:type="dxa"/>
-      </w:tblCellMar>
-    </w:tblPr>
-  </w:style>
-  <w:style w:type="numbering" w:default="1" w:styleId="NoList">
-    <w:name w:val="No List"/>
-    <w:uiPriority w:val="99"/>
-    <w:semiHidden/>
-    <w:unhideWhenUsed/>
-  </w:style>
-  <w:style w:type="paragraph" w:customStyle="1" w:styleId="D193DF660749461E998CC789ED91907B">
-    <w:name w:val="D193DF660749461E998CC789ED91907B"/>
-    <w:rsid w:val="00193791"/>
-  </w:style>
-  <w:style w:type="paragraph" w:customStyle="1" w:styleId="5956C92D32A44B0FA88793152E6144E3">
-    <w:name w:val="5956C92D32A44B0FA88793152E6144E3"/>
-    <w:rsid w:val="00193791"/>
-  </w:style>
-  <w:style w:type="paragraph" w:customStyle="1" w:styleId="389884A5E0A642B7B65EE48E714C2BAB">
-    <w:name w:val="389884A5E0A642B7B65EE48E714C2BAB"/>
-    <w:rsid w:val="00193791"/>
-  </w:style>
-</w:styles>
-</file>
-
-<file path=word/glossary/webSettings.xml><?xml version="1.0" encoding="utf-8"?>
-<w:webSettings xmlns:mc="http://schemas.openxmlformats.org/markup-compatibility/2006" xmlns:r="http://schemas.openxmlformats.org/officeDocument/2006/relationships" xmlns:w="http://schemas.openxmlformats.org/wordprocessingml/2006/main" xmlns:w14="http://schemas.microsoft.com/office/word/2010/wordml" xmlns:w15="http://schemas.microsoft.com/office/word/2012/wordml" xmlns:w16cid="http://schemas.microsoft.com/office/word/2016/wordml/cid" xmlns:w16se="http://schemas.microsoft.com/office/word/2015/wordml/symex" mc:Ignorable="w14 w15 w16se w16cid">
-  <w:optimizeForBrowser/>
-  <w:allowPNG/>
-</w:webSettings>
-</file>
-
 <file path=word/theme/theme1.xml><?xml version="1.0" encoding="utf-8"?>
 <a:theme xmlns:a="http://schemas.openxmlformats.org/drawingml/2006/main" name="Office Theme">
   <a:themeElements>
@@ -8658,7 +8235,7 @@
 </file>
 
 <file path=customXml/itemProps1.xml><?xml version="1.0" encoding="utf-8"?>
-<ds:datastoreItem xmlns:ds="http://schemas.openxmlformats.org/officeDocument/2006/customXml" ds:itemID="{16559A14-0E69-4847-85D7-3EFE9E113F2B}">
+<ds:datastoreItem xmlns:ds="http://schemas.openxmlformats.org/officeDocument/2006/customXml" ds:itemID="{40302A7E-7574-4748-8835-CA00AB20A3F2}">
   <ds:schemaRefs>
     <ds:schemaRef ds:uri="http://schemas.openxmlformats.org/officeDocument/2006/bibliography"/>
   </ds:schemaRefs>

</xml_diff>